<commit_message>
fix : cv update
</commit_message>
<xml_diff>
--- a/assets/cv/CV_MD_HASNAIN.docx
+++ b/assets/cv/CV_MD_HASNAIN.docx
@@ -24,7 +24,7 @@
       <w:tblPr>
         <w:tblStyle w:val="a0"/>
         <w:tblW w:w="10534" w:type="dxa"/>
-        <w:tblInd w:w="93" w:type="dxa"/>
+        <w:tblInd w:w="-5" w:type="dxa"/>
         <w:tblLayout w:type="fixed"/>
         <w:tblLook w:val="0000" w:firstRow="0" w:lastRow="0" w:firstColumn="0" w:lastColumn="0" w:noHBand="0" w:noVBand="0"/>
       </w:tblPr>
@@ -34,12 +34,12 @@
         <w:gridCol w:w="44"/>
         <w:gridCol w:w="755"/>
         <w:gridCol w:w="417"/>
-        <w:gridCol w:w="529"/>
-        <w:gridCol w:w="426"/>
+        <w:gridCol w:w="388"/>
+        <w:gridCol w:w="567"/>
         <w:gridCol w:w="326"/>
-        <w:gridCol w:w="423"/>
-        <w:gridCol w:w="243"/>
-        <w:gridCol w:w="62"/>
+        <w:gridCol w:w="339"/>
+        <w:gridCol w:w="84"/>
+        <w:gridCol w:w="305"/>
         <w:gridCol w:w="363"/>
         <w:gridCol w:w="456"/>
         <w:gridCol w:w="531"/>
@@ -51,8 +51,8 @@
         <w:gridCol w:w="464"/>
         <w:gridCol w:w="166"/>
         <w:gridCol w:w="223"/>
-        <w:gridCol w:w="203"/>
-        <w:gridCol w:w="425"/>
+        <w:gridCol w:w="301"/>
+        <w:gridCol w:w="327"/>
         <w:gridCol w:w="850"/>
         <w:gridCol w:w="142"/>
         <w:gridCol w:w="851"/>
@@ -102,7 +102,7 @@
         </w:trPr>
         <w:tc>
           <w:tcPr>
-            <w:tcW w:w="8266" w:type="dxa"/>
+            <w:tcW w:w="8364" w:type="dxa"/>
             <w:gridSpan w:val="23"/>
             <w:tcBorders>
               <w:top w:val="single" w:sz="4" w:space="0" w:color="000000"/>
@@ -596,6 +596,170 @@
               </w:trPr>
               <w:tc>
                 <w:tcPr>
+                  <w:tcW w:w="3908" w:type="dxa"/>
+                  <w:gridSpan w:val="3"/>
+                  <w:tcBorders>
+                    <w:top w:val="single" w:sz="4" w:space="0" w:color="000000"/>
+                    <w:left w:val="single" w:sz="4" w:space="0" w:color="C0C0C0"/>
+                    <w:bottom w:val="single" w:sz="4" w:space="0" w:color="C0C0C0"/>
+                    <w:right w:val="single" w:sz="4" w:space="0" w:color="000000"/>
+                  </w:tcBorders>
+                  <w:shd w:val="clear" w:color="auto" w:fill="FFFFFF" w:themeFill="background1"/>
+                  <w:vAlign w:val="center"/>
+                </w:tcPr>
+                <w:p>
+                  <w:pPr>
+                    <w:spacing w:before="58" w:after="58" w:line="240" w:lineRule="auto"/>
+                    <w:ind w:left="0" w:hanging="2"/>
+                    <w:jc w:val="center"/>
+                    <w:rPr>
+                      <w:rFonts w:ascii="Arial" w:eastAsia="Arial" w:hAnsi="Arial" w:cs="Arial"/>
+                      <w:bCs/>
+                      <w:color w:val="000000" w:themeColor="text1"/>
+                      <w:sz w:val="20"/>
+                      <w:szCs w:val="20"/>
+                    </w:rPr>
+                  </w:pPr>
+                  <w:r>
+                    <w:rPr>
+                      <w:rFonts w:ascii="Arial" w:eastAsia="Arial" w:hAnsi="Arial" w:cs="Arial"/>
+                      <w:bCs/>
+                      <w:sz w:val="20"/>
+                      <w:szCs w:val="20"/>
+                    </w:rPr>
+                    <w:t>hasnain11@cse.pstu.ac.bd</w:t>
+                  </w:r>
+                </w:p>
+              </w:tc>
+              <w:tc>
+                <w:tcPr>
+                  <w:tcW w:w="4552" w:type="dxa"/>
+                  <w:gridSpan w:val="2"/>
+                  <w:tcBorders>
+                    <w:top w:val="single" w:sz="4" w:space="0" w:color="000000"/>
+                    <w:left w:val="single" w:sz="4" w:space="0" w:color="C0C0C0"/>
+                    <w:bottom w:val="single" w:sz="4" w:space="0" w:color="C0C0C0"/>
+                    <w:right w:val="single" w:sz="4" w:space="0" w:color="C0C0C0"/>
+                  </w:tcBorders>
+                  <w:shd w:val="clear" w:color="auto" w:fill="FFFFFF" w:themeFill="background1"/>
+                  <w:vAlign w:val="center"/>
+                </w:tcPr>
+                <w:p>
+                  <w:pPr>
+                    <w:spacing w:before="58" w:after="58" w:line="240" w:lineRule="auto"/>
+                    <w:ind w:left="0" w:hanging="2"/>
+                    <w:jc w:val="center"/>
+                    <w:rPr>
+                      <w:rFonts w:ascii="Arial" w:eastAsia="Arial" w:hAnsi="Arial" w:cs="Arial"/>
+                      <w:bCs/>
+                      <w:sz w:val="20"/>
+                      <w:szCs w:val="20"/>
+                    </w:rPr>
+                  </w:pPr>
+                  <w:r>
+                    <w:rPr>
+                      <w:rFonts w:ascii="Arial" w:eastAsia="Arial" w:hAnsi="Arial" w:cs="Arial"/>
+                      <w:bCs/>
+                      <w:sz w:val="20"/>
+                      <w:szCs w:val="20"/>
+                    </w:rPr>
+                    <w:t>0</w:t>
+                  </w:r>
+                  <w:r>
+                    <w:rPr>
+                      <w:rFonts w:ascii="Arial" w:eastAsia="Arial" w:hAnsi="Arial" w:cs="Arial"/>
+                      <w:bCs/>
+                      <w:sz w:val="20"/>
+                      <w:szCs w:val="20"/>
+                    </w:rPr>
+                    <w:t>80-5854-8514</w:t>
+                  </w:r>
+                </w:p>
+              </w:tc>
+            </w:tr>
+            <w:tr>
+              <w:trPr>
+                <w:trHeight w:val="1"/>
+              </w:trPr>
+              <w:tc>
+                <w:tcPr>
+                  <w:tcW w:w="3908" w:type="dxa"/>
+                  <w:gridSpan w:val="3"/>
+                  <w:tcBorders>
+                    <w:top w:val="single" w:sz="4" w:space="0" w:color="000000"/>
+                    <w:left w:val="single" w:sz="4" w:space="0" w:color="C0C0C0"/>
+                    <w:bottom w:val="single" w:sz="4" w:space="0" w:color="C0C0C0"/>
+                    <w:right w:val="single" w:sz="4" w:space="0" w:color="000000"/>
+                  </w:tcBorders>
+                  <w:shd w:val="clear" w:color="auto" w:fill="D9D9D9"/>
+                  <w:vAlign w:val="center"/>
+                </w:tcPr>
+                <w:p>
+                  <w:pPr>
+                    <w:spacing w:before="58" w:after="58" w:line="240" w:lineRule="auto"/>
+                    <w:ind w:left="0" w:hanging="2"/>
+                    <w:jc w:val="center"/>
+                    <w:rPr>
+                      <w:rFonts w:ascii="Arial" w:eastAsia="Arial" w:hAnsi="Arial" w:cs="Arial"/>
+                      <w:b/>
+                      <w:sz w:val="20"/>
+                      <w:szCs w:val="20"/>
+                    </w:rPr>
+                  </w:pPr>
+                  <w:r>
+                    <w:rPr>
+                      <w:rFonts w:ascii="Arial" w:eastAsia="Arial" w:hAnsi="Arial" w:cs="Arial"/>
+                      <w:b/>
+                      <w:sz w:val="20"/>
+                      <w:szCs w:val="20"/>
+                    </w:rPr>
+                    <w:t>Email</w:t>
+                  </w:r>
+                </w:p>
+              </w:tc>
+              <w:tc>
+                <w:tcPr>
+                  <w:tcW w:w="4552" w:type="dxa"/>
+                  <w:gridSpan w:val="2"/>
+                  <w:tcBorders>
+                    <w:top w:val="single" w:sz="4" w:space="0" w:color="000000"/>
+                    <w:left w:val="single" w:sz="4" w:space="0" w:color="C0C0C0"/>
+                    <w:bottom w:val="single" w:sz="4" w:space="0" w:color="C0C0C0"/>
+                    <w:right w:val="single" w:sz="4" w:space="0" w:color="C0C0C0"/>
+                  </w:tcBorders>
+                  <w:shd w:val="clear" w:color="auto" w:fill="D9D9D9"/>
+                  <w:vAlign w:val="center"/>
+                </w:tcPr>
+                <w:p>
+                  <w:pPr>
+                    <w:spacing w:before="58" w:after="58" w:line="240" w:lineRule="auto"/>
+                    <w:ind w:left="0" w:hanging="2"/>
+                    <w:jc w:val="center"/>
+                    <w:rPr>
+                      <w:rFonts w:ascii="Arial" w:eastAsia="Arial" w:hAnsi="Arial" w:cs="Arial"/>
+                      <w:b/>
+                      <w:sz w:val="20"/>
+                      <w:szCs w:val="20"/>
+                    </w:rPr>
+                  </w:pPr>
+                  <w:r>
+                    <w:rPr>
+                      <w:rFonts w:ascii="Arial" w:eastAsia="Arial" w:hAnsi="Arial" w:cs="Arial"/>
+                      <w:b/>
+                      <w:sz w:val="20"/>
+                      <w:szCs w:val="20"/>
+                    </w:rPr>
+                    <w:t>Phone Number</w:t>
+                  </w:r>
+                </w:p>
+              </w:tc>
+            </w:tr>
+            <w:tr>
+              <w:trPr>
+                <w:trHeight w:val="1"/>
+              </w:trPr>
+              <w:tc>
+                <w:tcPr>
                   <w:tcW w:w="8460" w:type="dxa"/>
                   <w:gridSpan w:val="5"/>
                   <w:tcBorders>
@@ -633,7 +797,7 @@
         </w:tc>
         <w:tc>
           <w:tcPr>
-            <w:tcW w:w="2268" w:type="dxa"/>
+            <w:tcW w:w="2170" w:type="dxa"/>
             <w:gridSpan w:val="4"/>
             <w:tcBorders>
               <w:top w:val="single" w:sz="4" w:space="0" w:color="000000"/>
@@ -662,11 +826,21 @@
                 <w:szCs w:val="20"/>
               </w:rPr>
               <w:drawing>
-                <wp:inline distT="0" distB="0" distL="114300" distR="114300" wp14:anchorId="036B6D8B" wp14:editId="4B5625FE">
-                  <wp:extent cx="1057275" cy="1096010"/>
-                  <wp:effectExtent l="0" t="0" r="0" b="0"/>
+                <wp:anchor distT="0" distB="0" distL="114300" distR="114300" simplePos="0" relativeHeight="251658240" behindDoc="0" locked="0" layoutInCell="1" allowOverlap="1" wp14:anchorId="036B6D8B" wp14:editId="2DEF9922">
+                  <wp:simplePos x="0" y="0"/>
+                  <wp:positionH relativeFrom="column">
+                    <wp:posOffset>-7620</wp:posOffset>
+                  </wp:positionH>
+                  <wp:positionV relativeFrom="paragraph">
+                    <wp:posOffset>215900</wp:posOffset>
+                  </wp:positionV>
+                  <wp:extent cx="1276985" cy="1320800"/>
+                  <wp:effectExtent l="0" t="0" r="5715" b="0"/>
+                  <wp:wrapTopAndBottom/>
                   <wp:docPr id="1026" name="image1.jpg"/>
-                  <wp:cNvGraphicFramePr/>
+                  <wp:cNvGraphicFramePr>
+                    <a:graphicFrameLocks xmlns:a="http://schemas.openxmlformats.org/drawingml/2006/main" noChangeAspect="1"/>
+                  </wp:cNvGraphicFramePr>
                   <a:graphic xmlns:a="http://schemas.openxmlformats.org/drawingml/2006/main">
                     <a:graphicData uri="http://schemas.openxmlformats.org/drawingml/2006/picture">
                       <pic:pic xmlns:pic="http://schemas.openxmlformats.org/drawingml/2006/picture">
@@ -675,7 +849,13 @@
                           <pic:cNvPicPr preferRelativeResize="0"/>
                         </pic:nvPicPr>
                         <pic:blipFill>
-                          <a:blip r:embed="rId8"/>
+                          <a:blip r:embed="rId8" cstate="print">
+                            <a:extLst>
+                              <a:ext uri="{28A0092B-C50C-407E-A947-70E740481C1C}">
+                                <a14:useLocalDpi xmlns:a14="http://schemas.microsoft.com/office/drawing/2010/main" val="0"/>
+                              </a:ext>
+                            </a:extLst>
+                          </a:blip>
                           <a:srcRect/>
                           <a:stretch>
                             <a:fillRect/>
@@ -684,7 +864,7 @@
                         <pic:spPr>
                           <a:xfrm>
                             <a:off x="0" y="0"/>
-                            <a:ext cx="1057275" cy="1096010"/>
+                            <a:ext cx="1276985" cy="1320800"/>
                           </a:xfrm>
                           <a:prstGeom prst="rect">
                             <a:avLst/>
@@ -694,7 +874,13 @@
                       </pic:pic>
                     </a:graphicData>
                   </a:graphic>
-                </wp:inline>
+                  <wp14:sizeRelH relativeFrom="margin">
+                    <wp14:pctWidth>0</wp14:pctWidth>
+                  </wp14:sizeRelH>
+                  <wp14:sizeRelV relativeFrom="margin">
+                    <wp14:pctHeight>0</wp14:pctHeight>
+                  </wp14:sizeRelV>
+                </wp:anchor>
               </w:drawing>
             </w:r>
           </w:p>
@@ -731,7 +917,7 @@
         </w:tc>
         <w:tc>
           <w:tcPr>
-            <w:tcW w:w="4210" w:type="dxa"/>
+            <w:tcW w:w="4308" w:type="dxa"/>
             <w:gridSpan w:val="15"/>
             <w:tcBorders>
               <w:top w:val="single" w:sz="4" w:space="0" w:color="000000"/>
@@ -756,7 +942,7 @@
         </w:tc>
         <w:tc>
           <w:tcPr>
-            <w:tcW w:w="2268" w:type="dxa"/>
+            <w:tcW w:w="2170" w:type="dxa"/>
             <w:gridSpan w:val="4"/>
             <w:tcBorders>
               <w:top w:val="single" w:sz="4" w:space="0" w:color="000000"/>
@@ -835,7 +1021,7 @@
         </w:trPr>
         <w:tc>
           <w:tcPr>
-            <w:tcW w:w="3304" w:type="dxa"/>
+            <w:tcW w:w="3163" w:type="dxa"/>
             <w:gridSpan w:val="6"/>
             <w:tcBorders>
               <w:top w:val="single" w:sz="4" w:space="0" w:color="000000"/>
@@ -886,8 +1072,8 @@
         </w:tc>
         <w:tc>
           <w:tcPr>
-            <w:tcW w:w="1418" w:type="dxa"/>
-            <w:gridSpan w:val="4"/>
+            <w:tcW w:w="1232" w:type="dxa"/>
+            <w:gridSpan w:val="3"/>
             <w:tcBorders>
               <w:top w:val="single" w:sz="4" w:space="0" w:color="000000"/>
               <w:left w:val="single" w:sz="4" w:space="0" w:color="C0C0C0"/>
@@ -919,8 +1105,8 @@
         </w:tc>
         <w:tc>
           <w:tcPr>
-            <w:tcW w:w="3341" w:type="dxa"/>
-            <w:gridSpan w:val="12"/>
+            <w:tcW w:w="3668" w:type="dxa"/>
+            <w:gridSpan w:val="13"/>
             <w:tcBorders>
               <w:top w:val="single" w:sz="4" w:space="0" w:color="000000"/>
               <w:left w:val="single" w:sz="4" w:space="0" w:color="C0C0C0"/>
@@ -990,7 +1176,7 @@
         </w:trPr>
         <w:tc>
           <w:tcPr>
-            <w:tcW w:w="3304" w:type="dxa"/>
+            <w:tcW w:w="3163" w:type="dxa"/>
             <w:gridSpan w:val="6"/>
             <w:tcBorders>
               <w:top w:val="single" w:sz="4" w:space="0" w:color="000000"/>
@@ -1021,8 +1207,8 @@
         </w:tc>
         <w:tc>
           <w:tcPr>
-            <w:tcW w:w="1418" w:type="dxa"/>
-            <w:gridSpan w:val="4"/>
+            <w:tcW w:w="1232" w:type="dxa"/>
+            <w:gridSpan w:val="3"/>
             <w:tcBorders>
               <w:top w:val="single" w:sz="4" w:space="0" w:color="000000"/>
               <w:left w:val="single" w:sz="4" w:space="0" w:color="C0C0C0"/>
@@ -1072,8 +1258,8 @@
         </w:tc>
         <w:tc>
           <w:tcPr>
-            <w:tcW w:w="3341" w:type="dxa"/>
-            <w:gridSpan w:val="12"/>
+            <w:tcW w:w="3668" w:type="dxa"/>
+            <w:gridSpan w:val="13"/>
             <w:tcBorders>
               <w:top w:val="single" w:sz="4" w:space="0" w:color="000000"/>
               <w:left w:val="single" w:sz="4" w:space="0" w:color="C0C0C0"/>
@@ -1141,7 +1327,7 @@
         </w:trPr>
         <w:tc>
           <w:tcPr>
-            <w:tcW w:w="3304" w:type="dxa"/>
+            <w:tcW w:w="3163" w:type="dxa"/>
             <w:gridSpan w:val="6"/>
             <w:tcBorders>
               <w:top w:val="single" w:sz="4" w:space="0" w:color="000000"/>
@@ -1173,8 +1359,8 @@
         </w:tc>
         <w:tc>
           <w:tcPr>
-            <w:tcW w:w="1418" w:type="dxa"/>
-            <w:gridSpan w:val="4"/>
+            <w:tcW w:w="1232" w:type="dxa"/>
+            <w:gridSpan w:val="3"/>
             <w:tcBorders>
               <w:top w:val="single" w:sz="4" w:space="0" w:color="000000"/>
               <w:left w:val="single" w:sz="4" w:space="0" w:color="C0C0C0"/>
@@ -1224,8 +1410,8 @@
         </w:tc>
         <w:tc>
           <w:tcPr>
-            <w:tcW w:w="3341" w:type="dxa"/>
-            <w:gridSpan w:val="12"/>
+            <w:tcW w:w="3668" w:type="dxa"/>
+            <w:gridSpan w:val="13"/>
             <w:tcBorders>
               <w:top w:val="single" w:sz="4" w:space="0" w:color="000000"/>
               <w:left w:val="single" w:sz="4" w:space="0" w:color="C0C0C0"/>
@@ -1293,7 +1479,7 @@
         </w:trPr>
         <w:tc>
           <w:tcPr>
-            <w:tcW w:w="3304" w:type="dxa"/>
+            <w:tcW w:w="3163" w:type="dxa"/>
             <w:gridSpan w:val="6"/>
             <w:tcBorders>
               <w:top w:val="single" w:sz="4" w:space="0" w:color="000000"/>
@@ -1335,8 +1521,8 @@
         </w:tc>
         <w:tc>
           <w:tcPr>
-            <w:tcW w:w="1418" w:type="dxa"/>
-            <w:gridSpan w:val="4"/>
+            <w:tcW w:w="1232" w:type="dxa"/>
+            <w:gridSpan w:val="3"/>
             <w:tcBorders>
               <w:top w:val="single" w:sz="4" w:space="0" w:color="000000"/>
               <w:left w:val="single" w:sz="4" w:space="0" w:color="C0C0C0"/>
@@ -1397,8 +1583,8 @@
         </w:tc>
         <w:tc>
           <w:tcPr>
-            <w:tcW w:w="3341" w:type="dxa"/>
-            <w:gridSpan w:val="12"/>
+            <w:tcW w:w="3668" w:type="dxa"/>
+            <w:gridSpan w:val="13"/>
             <w:tcBorders>
               <w:top w:val="single" w:sz="4" w:space="0" w:color="000000"/>
               <w:left w:val="single" w:sz="4" w:space="0" w:color="C0C0C0"/>
@@ -2532,6 +2718,7 @@
                 <w:sz w:val="20"/>
                 <w:szCs w:val="20"/>
               </w:rPr>
+              <w:lastRenderedPageBreak/>
               <w:t>Well organized, energetic, self-motivated team player, team leader, strong work ethics and willingness to work hard to achieve employer objectives</w:t>
             </w:r>
           </w:p>
@@ -2582,7 +2769,7 @@
         </w:trPr>
         <w:tc>
           <w:tcPr>
-            <w:tcW w:w="3304" w:type="dxa"/>
+            <w:tcW w:w="3163" w:type="dxa"/>
             <w:gridSpan w:val="6"/>
             <w:tcBorders>
               <w:top w:val="single" w:sz="4" w:space="0" w:color="000000"/>
@@ -2609,88 +2796,87 @@
                 <w:sz w:val="20"/>
                 <w:szCs w:val="20"/>
               </w:rPr>
-              <w:lastRenderedPageBreak/>
               <w:t>Institute Name Address of Institute</w:t>
             </w:r>
           </w:p>
         </w:tc>
         <w:tc>
           <w:tcPr>
-            <w:tcW w:w="1418" w:type="dxa"/>
+            <w:tcW w:w="1232" w:type="dxa"/>
+            <w:gridSpan w:val="3"/>
+            <w:tcBorders>
+              <w:top w:val="single" w:sz="4" w:space="0" w:color="000000"/>
+              <w:left w:val="single" w:sz="4" w:space="0" w:color="C0C0C0"/>
+              <w:bottom w:val="single" w:sz="4" w:space="0" w:color="C0C0C0"/>
+              <w:right w:val="single" w:sz="4" w:space="0" w:color="000000"/>
+            </w:tcBorders>
+            <w:shd w:val="clear" w:color="auto" w:fill="D9D9D9"/>
+          </w:tcPr>
+          <w:p>
+            <w:pPr>
+              <w:spacing w:before="58" w:after="58" w:line="240" w:lineRule="auto"/>
+              <w:ind w:left="0" w:hanging="2"/>
+              <w:rPr>
+                <w:rFonts w:ascii="Arial" w:eastAsia="Arial" w:hAnsi="Arial" w:cs="Arial"/>
+                <w:sz w:val="20"/>
+                <w:szCs w:val="20"/>
+              </w:rPr>
+            </w:pPr>
+            <w:r>
+              <w:rPr>
+                <w:rFonts w:ascii="Arial" w:eastAsia="Arial" w:hAnsi="Arial" w:cs="Arial"/>
+                <w:b/>
+                <w:sz w:val="20"/>
+                <w:szCs w:val="20"/>
+              </w:rPr>
+              <w:t>Duration (mm/</w:t>
+            </w:r>
+            <w:proofErr w:type="spellStart"/>
+            <w:r>
+              <w:rPr>
+                <w:rFonts w:ascii="Arial" w:eastAsia="Arial" w:hAnsi="Arial" w:cs="Arial"/>
+                <w:b/>
+                <w:sz w:val="20"/>
+                <w:szCs w:val="20"/>
+              </w:rPr>
+              <w:t>yyyy</w:t>
+            </w:r>
+            <w:proofErr w:type="spellEnd"/>
+            <w:r>
+              <w:rPr>
+                <w:rFonts w:ascii="Arial" w:eastAsia="Arial" w:hAnsi="Arial" w:cs="Arial"/>
+                <w:b/>
+                <w:sz w:val="20"/>
+                <w:szCs w:val="20"/>
+              </w:rPr>
+              <w:t>) – (mm/</w:t>
+            </w:r>
+            <w:proofErr w:type="spellStart"/>
+            <w:r>
+              <w:rPr>
+                <w:rFonts w:ascii="Arial" w:eastAsia="Arial" w:hAnsi="Arial" w:cs="Arial"/>
+                <w:b/>
+                <w:sz w:val="20"/>
+                <w:szCs w:val="20"/>
+              </w:rPr>
+              <w:t>yyyy</w:t>
+            </w:r>
+            <w:proofErr w:type="spellEnd"/>
+            <w:r>
+              <w:rPr>
+                <w:rFonts w:ascii="Arial" w:eastAsia="Arial" w:hAnsi="Arial" w:cs="Arial"/>
+                <w:b/>
+                <w:sz w:val="20"/>
+                <w:szCs w:val="20"/>
+              </w:rPr>
+              <w:t>)</w:t>
+            </w:r>
+          </w:p>
+        </w:tc>
+        <w:tc>
+          <w:tcPr>
+            <w:tcW w:w="1208" w:type="dxa"/>
             <w:gridSpan w:val="4"/>
-            <w:tcBorders>
-              <w:top w:val="single" w:sz="4" w:space="0" w:color="000000"/>
-              <w:left w:val="single" w:sz="4" w:space="0" w:color="C0C0C0"/>
-              <w:bottom w:val="single" w:sz="4" w:space="0" w:color="C0C0C0"/>
-              <w:right w:val="single" w:sz="4" w:space="0" w:color="000000"/>
-            </w:tcBorders>
-            <w:shd w:val="clear" w:color="auto" w:fill="D9D9D9"/>
-          </w:tcPr>
-          <w:p>
-            <w:pPr>
-              <w:spacing w:before="58" w:after="58" w:line="240" w:lineRule="auto"/>
-              <w:ind w:left="0" w:hanging="2"/>
-              <w:rPr>
-                <w:rFonts w:ascii="Arial" w:eastAsia="Arial" w:hAnsi="Arial" w:cs="Arial"/>
-                <w:sz w:val="20"/>
-                <w:szCs w:val="20"/>
-              </w:rPr>
-            </w:pPr>
-            <w:r>
-              <w:rPr>
-                <w:rFonts w:ascii="Arial" w:eastAsia="Arial" w:hAnsi="Arial" w:cs="Arial"/>
-                <w:b/>
-                <w:sz w:val="20"/>
-                <w:szCs w:val="20"/>
-              </w:rPr>
-              <w:t>Duration (mm/</w:t>
-            </w:r>
-            <w:proofErr w:type="spellStart"/>
-            <w:r>
-              <w:rPr>
-                <w:rFonts w:ascii="Arial" w:eastAsia="Arial" w:hAnsi="Arial" w:cs="Arial"/>
-                <w:b/>
-                <w:sz w:val="20"/>
-                <w:szCs w:val="20"/>
-              </w:rPr>
-              <w:t>yyyy</w:t>
-            </w:r>
-            <w:proofErr w:type="spellEnd"/>
-            <w:r>
-              <w:rPr>
-                <w:rFonts w:ascii="Arial" w:eastAsia="Arial" w:hAnsi="Arial" w:cs="Arial"/>
-                <w:b/>
-                <w:sz w:val="20"/>
-                <w:szCs w:val="20"/>
-              </w:rPr>
-              <w:t>) – (mm/</w:t>
-            </w:r>
-            <w:proofErr w:type="spellStart"/>
-            <w:r>
-              <w:rPr>
-                <w:rFonts w:ascii="Arial" w:eastAsia="Arial" w:hAnsi="Arial" w:cs="Arial"/>
-                <w:b/>
-                <w:sz w:val="20"/>
-                <w:szCs w:val="20"/>
-              </w:rPr>
-              <w:t>yyyy</w:t>
-            </w:r>
-            <w:proofErr w:type="spellEnd"/>
-            <w:r>
-              <w:rPr>
-                <w:rFonts w:ascii="Arial" w:eastAsia="Arial" w:hAnsi="Arial" w:cs="Arial"/>
-                <w:b/>
-                <w:sz w:val="20"/>
-                <w:szCs w:val="20"/>
-              </w:rPr>
-              <w:t>)</w:t>
-            </w:r>
-          </w:p>
-        </w:tc>
-        <w:tc>
-          <w:tcPr>
-            <w:tcW w:w="881" w:type="dxa"/>
-            <w:gridSpan w:val="3"/>
             <w:tcBorders>
               <w:top w:val="single" w:sz="4" w:space="0" w:color="000000"/>
               <w:left w:val="single" w:sz="4" w:space="0" w:color="C0C0C0"/>
@@ -2804,7 +2990,7 @@
         </w:trPr>
         <w:tc>
           <w:tcPr>
-            <w:tcW w:w="3304" w:type="dxa"/>
+            <w:tcW w:w="3163" w:type="dxa"/>
             <w:gridSpan w:val="6"/>
             <w:tcBorders>
               <w:top w:val="single" w:sz="4" w:space="0" w:color="000000"/>
@@ -2854,8 +3040,8 @@
         </w:tc>
         <w:tc>
           <w:tcPr>
-            <w:tcW w:w="1418" w:type="dxa"/>
-            <w:gridSpan w:val="4"/>
+            <w:tcW w:w="1232" w:type="dxa"/>
+            <w:gridSpan w:val="3"/>
             <w:tcBorders>
               <w:top w:val="single" w:sz="4" w:space="0" w:color="000000"/>
               <w:left w:val="single" w:sz="4" w:space="0" w:color="C0C0C0"/>
@@ -2967,8 +3153,8 @@
         </w:tc>
         <w:tc>
           <w:tcPr>
-            <w:tcW w:w="881" w:type="dxa"/>
-            <w:gridSpan w:val="3"/>
+            <w:tcW w:w="1208" w:type="dxa"/>
+            <w:gridSpan w:val="4"/>
             <w:tcBorders>
               <w:top w:val="single" w:sz="4" w:space="0" w:color="000000"/>
               <w:left w:val="single" w:sz="4" w:space="0" w:color="C0C0C0"/>
@@ -3133,7 +3319,7 @@
         </w:trPr>
         <w:tc>
           <w:tcPr>
-            <w:tcW w:w="3304" w:type="dxa"/>
+            <w:tcW w:w="3163" w:type="dxa"/>
             <w:gridSpan w:val="6"/>
             <w:tcBorders>
               <w:top w:val="single" w:sz="4" w:space="0" w:color="000000"/>
@@ -3191,49 +3377,49 @@
         </w:tc>
         <w:tc>
           <w:tcPr>
-            <w:tcW w:w="1418" w:type="dxa"/>
+            <w:tcW w:w="1232" w:type="dxa"/>
+            <w:gridSpan w:val="3"/>
+            <w:tcBorders>
+              <w:top w:val="single" w:sz="4" w:space="0" w:color="000000"/>
+              <w:left w:val="single" w:sz="4" w:space="0" w:color="C0C0C0"/>
+              <w:bottom w:val="single" w:sz="4" w:space="0" w:color="C0C0C0"/>
+              <w:right w:val="single" w:sz="4" w:space="0" w:color="000000"/>
+            </w:tcBorders>
+            <w:shd w:val="clear" w:color="auto" w:fill="FFFFFF"/>
+          </w:tcPr>
+          <w:p>
+            <w:pPr>
+              <w:spacing w:before="115" w:after="115" w:line="240" w:lineRule="auto"/>
+              <w:ind w:left="0" w:hanging="2"/>
+              <w:jc w:val="center"/>
+              <w:rPr>
+                <w:rFonts w:ascii="Arial" w:eastAsia="Arial" w:hAnsi="Arial" w:cs="Arial"/>
+                <w:sz w:val="20"/>
+                <w:szCs w:val="20"/>
+              </w:rPr>
+            </w:pPr>
+            <w:r>
+              <w:rPr>
+                <w:rFonts w:ascii="Arial" w:eastAsia="Arial" w:hAnsi="Arial" w:cs="Arial"/>
+                <w:sz w:val="20"/>
+                <w:szCs w:val="20"/>
+              </w:rPr>
+              <w:t xml:space="preserve">09/2019 to </w:t>
+            </w:r>
+            <w:r>
+              <w:rPr>
+                <w:rFonts w:ascii="Arial" w:eastAsia="Arial" w:hAnsi="Arial" w:cs="Arial"/>
+                <w:sz w:val="20"/>
+                <w:szCs w:val="20"/>
+              </w:rPr>
+              <w:t>06/2021</w:t>
+            </w:r>
+          </w:p>
+        </w:tc>
+        <w:tc>
+          <w:tcPr>
+            <w:tcW w:w="1208" w:type="dxa"/>
             <w:gridSpan w:val="4"/>
-            <w:tcBorders>
-              <w:top w:val="single" w:sz="4" w:space="0" w:color="000000"/>
-              <w:left w:val="single" w:sz="4" w:space="0" w:color="C0C0C0"/>
-              <w:bottom w:val="single" w:sz="4" w:space="0" w:color="C0C0C0"/>
-              <w:right w:val="single" w:sz="4" w:space="0" w:color="000000"/>
-            </w:tcBorders>
-            <w:shd w:val="clear" w:color="auto" w:fill="FFFFFF"/>
-          </w:tcPr>
-          <w:p>
-            <w:pPr>
-              <w:spacing w:before="115" w:after="115" w:line="240" w:lineRule="auto"/>
-              <w:ind w:left="0" w:hanging="2"/>
-              <w:jc w:val="center"/>
-              <w:rPr>
-                <w:rFonts w:ascii="Arial" w:eastAsia="Arial" w:hAnsi="Arial" w:cs="Arial"/>
-                <w:sz w:val="20"/>
-                <w:szCs w:val="20"/>
-              </w:rPr>
-            </w:pPr>
-            <w:r>
-              <w:rPr>
-                <w:rFonts w:ascii="Arial" w:eastAsia="Arial" w:hAnsi="Arial" w:cs="Arial"/>
-                <w:sz w:val="20"/>
-                <w:szCs w:val="20"/>
-              </w:rPr>
-              <w:t xml:space="preserve">09/2019 to </w:t>
-            </w:r>
-            <w:r>
-              <w:rPr>
-                <w:rFonts w:ascii="Arial" w:eastAsia="Arial" w:hAnsi="Arial" w:cs="Arial"/>
-                <w:sz w:val="20"/>
-                <w:szCs w:val="20"/>
-              </w:rPr>
-              <w:t>06/2021</w:t>
-            </w:r>
-          </w:p>
-        </w:tc>
-        <w:tc>
-          <w:tcPr>
-            <w:tcW w:w="881" w:type="dxa"/>
-            <w:gridSpan w:val="3"/>
             <w:tcBorders>
               <w:top w:val="single" w:sz="4" w:space="0" w:color="000000"/>
               <w:left w:val="single" w:sz="4" w:space="0" w:color="C0C0C0"/>
@@ -3410,7 +3596,7 @@
         </w:trPr>
         <w:tc>
           <w:tcPr>
-            <w:tcW w:w="3304" w:type="dxa"/>
+            <w:tcW w:w="3163" w:type="dxa"/>
             <w:gridSpan w:val="6"/>
             <w:tcBorders>
               <w:top w:val="single" w:sz="4" w:space="0" w:color="000000"/>
@@ -3460,40 +3646,40 @@
         </w:tc>
         <w:tc>
           <w:tcPr>
-            <w:tcW w:w="1418" w:type="dxa"/>
+            <w:tcW w:w="1232" w:type="dxa"/>
+            <w:gridSpan w:val="3"/>
+            <w:tcBorders>
+              <w:top w:val="single" w:sz="4" w:space="0" w:color="000000"/>
+              <w:left w:val="single" w:sz="4" w:space="0" w:color="C0C0C0"/>
+              <w:bottom w:val="single" w:sz="4" w:space="0" w:color="C0C0C0"/>
+              <w:right w:val="single" w:sz="4" w:space="0" w:color="000000"/>
+            </w:tcBorders>
+            <w:shd w:val="clear" w:color="auto" w:fill="FFFFFF"/>
+          </w:tcPr>
+          <w:p>
+            <w:pPr>
+              <w:spacing w:before="115" w:after="115" w:line="240" w:lineRule="auto"/>
+              <w:ind w:left="0" w:hanging="2"/>
+              <w:rPr>
+                <w:rFonts w:ascii="Arial" w:eastAsia="Arial" w:hAnsi="Arial" w:cs="Arial"/>
+                <w:sz w:val="20"/>
+                <w:szCs w:val="20"/>
+              </w:rPr>
+            </w:pPr>
+            <w:r>
+              <w:rPr>
+                <w:rFonts w:ascii="Arial" w:eastAsia="Arial" w:hAnsi="Arial" w:cs="Arial"/>
+                <w:sz w:val="20"/>
+                <w:szCs w:val="20"/>
+              </w:rPr>
+              <w:t>04/2019 to 06/2019</w:t>
+            </w:r>
+          </w:p>
+        </w:tc>
+        <w:tc>
+          <w:tcPr>
+            <w:tcW w:w="1208" w:type="dxa"/>
             <w:gridSpan w:val="4"/>
-            <w:tcBorders>
-              <w:top w:val="single" w:sz="4" w:space="0" w:color="000000"/>
-              <w:left w:val="single" w:sz="4" w:space="0" w:color="C0C0C0"/>
-              <w:bottom w:val="single" w:sz="4" w:space="0" w:color="C0C0C0"/>
-              <w:right w:val="single" w:sz="4" w:space="0" w:color="000000"/>
-            </w:tcBorders>
-            <w:shd w:val="clear" w:color="auto" w:fill="FFFFFF"/>
-          </w:tcPr>
-          <w:p>
-            <w:pPr>
-              <w:spacing w:before="115" w:after="115" w:line="240" w:lineRule="auto"/>
-              <w:ind w:left="0" w:hanging="2"/>
-              <w:rPr>
-                <w:rFonts w:ascii="Arial" w:eastAsia="Arial" w:hAnsi="Arial" w:cs="Arial"/>
-                <w:sz w:val="20"/>
-                <w:szCs w:val="20"/>
-              </w:rPr>
-            </w:pPr>
-            <w:r>
-              <w:rPr>
-                <w:rFonts w:ascii="Arial" w:eastAsia="Arial" w:hAnsi="Arial" w:cs="Arial"/>
-                <w:sz w:val="20"/>
-                <w:szCs w:val="20"/>
-              </w:rPr>
-              <w:t>04/2019 to 06/2019</w:t>
-            </w:r>
-          </w:p>
-        </w:tc>
-        <w:tc>
-          <w:tcPr>
-            <w:tcW w:w="881" w:type="dxa"/>
-            <w:gridSpan w:val="3"/>
             <w:tcBorders>
               <w:top w:val="single" w:sz="4" w:space="0" w:color="000000"/>
               <w:left w:val="single" w:sz="4" w:space="0" w:color="C0C0C0"/>
@@ -3723,7 +3909,7 @@
         </w:trPr>
         <w:tc>
           <w:tcPr>
-            <w:tcW w:w="3304" w:type="dxa"/>
+            <w:tcW w:w="3163" w:type="dxa"/>
             <w:gridSpan w:val="6"/>
             <w:tcBorders>
               <w:top w:val="single" w:sz="4" w:space="0" w:color="000000"/>
@@ -3763,40 +3949,40 @@
         </w:tc>
         <w:tc>
           <w:tcPr>
-            <w:tcW w:w="1418" w:type="dxa"/>
+            <w:tcW w:w="1232" w:type="dxa"/>
+            <w:gridSpan w:val="3"/>
+            <w:tcBorders>
+              <w:top w:val="single" w:sz="4" w:space="0" w:color="000000"/>
+              <w:left w:val="single" w:sz="4" w:space="0" w:color="C0C0C0"/>
+              <w:bottom w:val="single" w:sz="4" w:space="0" w:color="C0C0C0"/>
+              <w:right w:val="single" w:sz="4" w:space="0" w:color="000000"/>
+            </w:tcBorders>
+            <w:shd w:val="clear" w:color="auto" w:fill="FFFFFF"/>
+          </w:tcPr>
+          <w:p>
+            <w:pPr>
+              <w:spacing w:before="115" w:after="115" w:line="240" w:lineRule="auto"/>
+              <w:ind w:left="0" w:hanging="2"/>
+              <w:rPr>
+                <w:rFonts w:ascii="Arial" w:eastAsia="Arial" w:hAnsi="Arial" w:cs="Arial"/>
+                <w:sz w:val="20"/>
+                <w:szCs w:val="20"/>
+              </w:rPr>
+            </w:pPr>
+            <w:r>
+              <w:rPr>
+                <w:rFonts w:ascii="Arial" w:eastAsia="Arial" w:hAnsi="Arial" w:cs="Arial"/>
+                <w:sz w:val="20"/>
+                <w:szCs w:val="20"/>
+              </w:rPr>
+              <w:t>02/2018 to 03/2019</w:t>
+            </w:r>
+          </w:p>
+        </w:tc>
+        <w:tc>
+          <w:tcPr>
+            <w:tcW w:w="1208" w:type="dxa"/>
             <w:gridSpan w:val="4"/>
-            <w:tcBorders>
-              <w:top w:val="single" w:sz="4" w:space="0" w:color="000000"/>
-              <w:left w:val="single" w:sz="4" w:space="0" w:color="C0C0C0"/>
-              <w:bottom w:val="single" w:sz="4" w:space="0" w:color="C0C0C0"/>
-              <w:right w:val="single" w:sz="4" w:space="0" w:color="000000"/>
-            </w:tcBorders>
-            <w:shd w:val="clear" w:color="auto" w:fill="FFFFFF"/>
-          </w:tcPr>
-          <w:p>
-            <w:pPr>
-              <w:spacing w:before="115" w:after="115" w:line="240" w:lineRule="auto"/>
-              <w:ind w:left="0" w:hanging="2"/>
-              <w:rPr>
-                <w:rFonts w:ascii="Arial" w:eastAsia="Arial" w:hAnsi="Arial" w:cs="Arial"/>
-                <w:sz w:val="20"/>
-                <w:szCs w:val="20"/>
-              </w:rPr>
-            </w:pPr>
-            <w:r>
-              <w:rPr>
-                <w:rFonts w:ascii="Arial" w:eastAsia="Arial" w:hAnsi="Arial" w:cs="Arial"/>
-                <w:sz w:val="20"/>
-                <w:szCs w:val="20"/>
-              </w:rPr>
-              <w:t>02/2018 to 03/2019</w:t>
-            </w:r>
-          </w:p>
-        </w:tc>
-        <w:tc>
-          <w:tcPr>
-            <w:tcW w:w="881" w:type="dxa"/>
-            <w:gridSpan w:val="3"/>
             <w:tcBorders>
               <w:top w:val="single" w:sz="4" w:space="0" w:color="000000"/>
               <w:left w:val="single" w:sz="4" w:space="0" w:color="C0C0C0"/>
@@ -4175,7 +4361,7 @@
         </w:trPr>
         <w:tc>
           <w:tcPr>
-            <w:tcW w:w="3304" w:type="dxa"/>
+            <w:tcW w:w="3163" w:type="dxa"/>
             <w:gridSpan w:val="6"/>
             <w:tcBorders>
               <w:top w:val="single" w:sz="4" w:space="0" w:color="000000"/>
@@ -4213,40 +4399,40 @@
         </w:tc>
         <w:tc>
           <w:tcPr>
-            <w:tcW w:w="1418" w:type="dxa"/>
+            <w:tcW w:w="1232" w:type="dxa"/>
+            <w:gridSpan w:val="3"/>
+            <w:tcBorders>
+              <w:top w:val="single" w:sz="4" w:space="0" w:color="000000"/>
+              <w:left w:val="single" w:sz="4" w:space="0" w:color="C0C0C0"/>
+              <w:bottom w:val="single" w:sz="4" w:space="0" w:color="C0C0C0"/>
+              <w:right w:val="single" w:sz="4" w:space="0" w:color="000000"/>
+            </w:tcBorders>
+            <w:shd w:val="clear" w:color="auto" w:fill="FFFFFF"/>
+          </w:tcPr>
+          <w:p>
+            <w:pPr>
+              <w:spacing w:before="115" w:after="115" w:line="240" w:lineRule="auto"/>
+              <w:ind w:left="0" w:hanging="2"/>
+              <w:rPr>
+                <w:rFonts w:ascii="Arial" w:eastAsia="Arial" w:hAnsi="Arial" w:cs="Arial"/>
+                <w:sz w:val="20"/>
+                <w:szCs w:val="20"/>
+              </w:rPr>
+            </w:pPr>
+            <w:r>
+              <w:rPr>
+                <w:rFonts w:ascii="Arial" w:eastAsia="Arial" w:hAnsi="Arial" w:cs="Arial"/>
+                <w:sz w:val="20"/>
+                <w:szCs w:val="20"/>
+              </w:rPr>
+              <w:t>03/2018 to 06/2018</w:t>
+            </w:r>
+          </w:p>
+        </w:tc>
+        <w:tc>
+          <w:tcPr>
+            <w:tcW w:w="1208" w:type="dxa"/>
             <w:gridSpan w:val="4"/>
-            <w:tcBorders>
-              <w:top w:val="single" w:sz="4" w:space="0" w:color="000000"/>
-              <w:left w:val="single" w:sz="4" w:space="0" w:color="C0C0C0"/>
-              <w:bottom w:val="single" w:sz="4" w:space="0" w:color="C0C0C0"/>
-              <w:right w:val="single" w:sz="4" w:space="0" w:color="000000"/>
-            </w:tcBorders>
-            <w:shd w:val="clear" w:color="auto" w:fill="FFFFFF"/>
-          </w:tcPr>
-          <w:p>
-            <w:pPr>
-              <w:spacing w:before="115" w:after="115" w:line="240" w:lineRule="auto"/>
-              <w:ind w:left="0" w:hanging="2"/>
-              <w:rPr>
-                <w:rFonts w:ascii="Arial" w:eastAsia="Arial" w:hAnsi="Arial" w:cs="Arial"/>
-                <w:sz w:val="20"/>
-                <w:szCs w:val="20"/>
-              </w:rPr>
-            </w:pPr>
-            <w:r>
-              <w:rPr>
-                <w:rFonts w:ascii="Arial" w:eastAsia="Arial" w:hAnsi="Arial" w:cs="Arial"/>
-                <w:sz w:val="20"/>
-                <w:szCs w:val="20"/>
-              </w:rPr>
-              <w:t>03/2018 to 06/2018</w:t>
-            </w:r>
-          </w:p>
-        </w:tc>
-        <w:tc>
-          <w:tcPr>
-            <w:tcW w:w="881" w:type="dxa"/>
-            <w:gridSpan w:val="3"/>
             <w:tcBorders>
               <w:top w:val="single" w:sz="4" w:space="0" w:color="000000"/>
               <w:left w:val="single" w:sz="4" w:space="0" w:color="C0C0C0"/>
@@ -4338,7 +4524,15 @@
                 <w:rFonts w:ascii="Arial" w:hAnsi="Arial" w:cs="Arial"/>
                 <w:color w:val="000000"/>
               </w:rPr>
-              <w:t>Train Android application development to the students under ICT ministry’s Android application and Game Development Project</w:t>
+              <w:t xml:space="preserve">Train Android application development to the students under ICT ministry’s Android </w:t>
+            </w:r>
+            <w:r>
+              <w:rPr>
+                <w:rFonts w:ascii="Arial" w:hAnsi="Arial" w:cs="Arial"/>
+                <w:color w:val="000000"/>
+              </w:rPr>
+              <w:lastRenderedPageBreak/>
+              <w:t>application and Game Development Project</w:t>
             </w:r>
           </w:p>
         </w:tc>
@@ -4377,6 +4571,7 @@
                 <w:sz w:val="20"/>
                 <w:szCs w:val="20"/>
               </w:rPr>
+              <w:lastRenderedPageBreak/>
               <w:t>5.  Language Skills</w:t>
             </w:r>
           </w:p>
@@ -4413,7 +4608,7 @@
         <w:tc>
           <w:tcPr>
             <w:tcW w:w="2920" w:type="dxa"/>
-            <w:gridSpan w:val="7"/>
+            <w:gridSpan w:val="8"/>
             <w:tcBorders>
               <w:top w:val="single" w:sz="4" w:space="0" w:color="000000"/>
               <w:left w:val="single" w:sz="4" w:space="0" w:color="C0C0C0"/>
@@ -4448,7 +4643,7 @@
         <w:tc>
           <w:tcPr>
             <w:tcW w:w="3195" w:type="dxa"/>
-            <w:gridSpan w:val="11"/>
+            <w:gridSpan w:val="10"/>
             <w:tcBorders>
               <w:top w:val="single" w:sz="4" w:space="0" w:color="000000"/>
               <w:left w:val="dotted" w:sz="4" w:space="0" w:color="000000"/>
@@ -4567,14 +4762,14 @@
                 <w:sz w:val="20"/>
                 <w:szCs w:val="20"/>
               </w:rPr>
-              <w:t>Talk</w:t>
+              <w:t>Speak</w:t>
             </w:r>
           </w:p>
         </w:tc>
         <w:tc>
           <w:tcPr>
             <w:tcW w:w="2920" w:type="dxa"/>
-            <w:gridSpan w:val="7"/>
+            <w:gridSpan w:val="8"/>
             <w:tcBorders>
               <w:top w:val="single" w:sz="4" w:space="0" w:color="000000"/>
               <w:left w:val="single" w:sz="4" w:space="0" w:color="C0C0C0"/>
@@ -4608,7 +4803,7 @@
         <w:tc>
           <w:tcPr>
             <w:tcW w:w="3195" w:type="dxa"/>
-            <w:gridSpan w:val="11"/>
+            <w:gridSpan w:val="10"/>
             <w:tcBorders>
               <w:top w:val="single" w:sz="4" w:space="0" w:color="000000"/>
               <w:left w:val="dotted" w:sz="4" w:space="0" w:color="000000"/>
@@ -4714,7 +4909,7 @@
         <w:tc>
           <w:tcPr>
             <w:tcW w:w="2920" w:type="dxa"/>
-            <w:gridSpan w:val="7"/>
+            <w:gridSpan w:val="8"/>
             <w:tcBorders>
               <w:top w:val="single" w:sz="4" w:space="0" w:color="000000"/>
               <w:left w:val="single" w:sz="4" w:space="0" w:color="C0C0C0"/>
@@ -4748,7 +4943,7 @@
         <w:tc>
           <w:tcPr>
             <w:tcW w:w="3195" w:type="dxa"/>
-            <w:gridSpan w:val="11"/>
+            <w:gridSpan w:val="10"/>
             <w:tcBorders>
               <w:top w:val="single" w:sz="4" w:space="0" w:color="000000"/>
               <w:left w:val="dotted" w:sz="4" w:space="0" w:color="000000"/>
@@ -4847,7 +5042,6 @@
                 <w:sz w:val="20"/>
                 <w:szCs w:val="20"/>
               </w:rPr>
-              <w:lastRenderedPageBreak/>
               <w:t>Write</w:t>
             </w:r>
           </w:p>
@@ -4855,7 +5049,7 @@
         <w:tc>
           <w:tcPr>
             <w:tcW w:w="2920" w:type="dxa"/>
-            <w:gridSpan w:val="7"/>
+            <w:gridSpan w:val="8"/>
             <w:tcBorders>
               <w:top w:val="single" w:sz="4" w:space="0" w:color="000000"/>
               <w:left w:val="single" w:sz="4" w:space="0" w:color="C0C0C0"/>
@@ -4889,7 +5083,7 @@
         <w:tc>
           <w:tcPr>
             <w:tcW w:w="3195" w:type="dxa"/>
-            <w:gridSpan w:val="11"/>
+            <w:gridSpan w:val="10"/>
             <w:tcBorders>
               <w:top w:val="single" w:sz="4" w:space="0" w:color="000000"/>
               <w:left w:val="dotted" w:sz="4" w:space="0" w:color="000000"/>
@@ -4995,7 +5189,7 @@
         <w:tc>
           <w:tcPr>
             <w:tcW w:w="2920" w:type="dxa"/>
-            <w:gridSpan w:val="7"/>
+            <w:gridSpan w:val="8"/>
             <w:tcBorders>
               <w:top w:val="single" w:sz="4" w:space="0" w:color="000000"/>
               <w:left w:val="single" w:sz="4" w:space="0" w:color="C0C0C0"/>
@@ -5028,7 +5222,7 @@
         <w:tc>
           <w:tcPr>
             <w:tcW w:w="2030" w:type="dxa"/>
-            <w:gridSpan w:val="7"/>
+            <w:gridSpan w:val="6"/>
             <w:tcBorders>
               <w:top w:val="single" w:sz="4" w:space="0" w:color="000000"/>
               <w:left w:val="single" w:sz="4" w:space="0" w:color="C0C0C0"/>
@@ -8103,8 +8297,8 @@
         </w:tc>
         <w:tc>
           <w:tcPr>
-            <w:tcW w:w="1947" w:type="dxa"/>
-            <w:gridSpan w:val="5"/>
+            <w:tcW w:w="1620" w:type="dxa"/>
+            <w:gridSpan w:val="4"/>
             <w:tcBorders>
               <w:top w:val="single" w:sz="4" w:space="0" w:color="000000"/>
               <w:left w:val="single" w:sz="4" w:space="0" w:color="C0C0C0"/>
@@ -8136,8 +8330,8 @@
         </w:tc>
         <w:tc>
           <w:tcPr>
-            <w:tcW w:w="425" w:type="dxa"/>
-            <w:gridSpan w:val="2"/>
+            <w:tcW w:w="752" w:type="dxa"/>
+            <w:gridSpan w:val="3"/>
             <w:tcBorders>
               <w:top w:val="single" w:sz="4" w:space="0" w:color="000000"/>
               <w:left w:val="single" w:sz="4" w:space="0" w:color="C0C0C0"/>
@@ -8211,7 +8405,7 @@
         </w:tc>
         <w:tc>
           <w:tcPr>
-            <w:tcW w:w="1144" w:type="dxa"/>
+            <w:tcW w:w="1242" w:type="dxa"/>
             <w:gridSpan w:val="5"/>
             <w:tcBorders>
               <w:top w:val="single" w:sz="4" w:space="0" w:color="000000"/>
@@ -8244,7 +8438,7 @@
         </w:tc>
         <w:tc>
           <w:tcPr>
-            <w:tcW w:w="1275" w:type="dxa"/>
+            <w:tcW w:w="1177" w:type="dxa"/>
             <w:gridSpan w:val="2"/>
             <w:tcBorders>
               <w:top w:val="single" w:sz="4" w:space="0" w:color="000000"/>
@@ -8395,8 +8589,8 @@
         </w:tc>
         <w:tc>
           <w:tcPr>
-            <w:tcW w:w="1947" w:type="dxa"/>
-            <w:gridSpan w:val="5"/>
+            <w:tcW w:w="1620" w:type="dxa"/>
+            <w:gridSpan w:val="4"/>
             <w:tcBorders>
               <w:top w:val="single" w:sz="4" w:space="0" w:color="000000"/>
               <w:left w:val="single" w:sz="4" w:space="0" w:color="C0C0C0"/>
@@ -8427,8 +8621,8 @@
         </w:tc>
         <w:tc>
           <w:tcPr>
-            <w:tcW w:w="425" w:type="dxa"/>
-            <w:gridSpan w:val="2"/>
+            <w:tcW w:w="752" w:type="dxa"/>
+            <w:gridSpan w:val="3"/>
             <w:tcBorders>
               <w:top w:val="single" w:sz="4" w:space="0" w:color="000000"/>
               <w:left w:val="single" w:sz="4" w:space="0" w:color="C0C0C0"/>
@@ -8454,6 +8648,14 @@
                 <w:szCs w:val="20"/>
               </w:rPr>
               <w:t>2, 3, 4</w:t>
+            </w:r>
+            <w:r>
+              <w:rPr>
+                <w:rFonts w:ascii="Arial" w:eastAsia="Arial" w:hAnsi="Arial" w:cs="Arial"/>
+                <w:sz w:val="20"/>
+                <w:szCs w:val="20"/>
+              </w:rPr>
+              <w:t>, q3</w:t>
             </w:r>
           </w:p>
         </w:tc>
@@ -8509,7 +8711,7 @@
         </w:tc>
         <w:tc>
           <w:tcPr>
-            <w:tcW w:w="1144" w:type="dxa"/>
+            <w:tcW w:w="1242" w:type="dxa"/>
             <w:gridSpan w:val="5"/>
             <w:tcBorders>
               <w:top w:val="single" w:sz="4" w:space="0" w:color="000000"/>
@@ -8541,7 +8743,7 @@
         </w:tc>
         <w:tc>
           <w:tcPr>
-            <w:tcW w:w="1275" w:type="dxa"/>
+            <w:tcW w:w="1177" w:type="dxa"/>
             <w:gridSpan w:val="2"/>
             <w:tcBorders>
               <w:top w:val="single" w:sz="4" w:space="0" w:color="000000"/>
@@ -8675,8 +8877,8 @@
         </w:tc>
         <w:tc>
           <w:tcPr>
-            <w:tcW w:w="1947" w:type="dxa"/>
-            <w:gridSpan w:val="5"/>
+            <w:tcW w:w="1620" w:type="dxa"/>
+            <w:gridSpan w:val="4"/>
             <w:tcBorders>
               <w:top w:val="single" w:sz="4" w:space="0" w:color="000000"/>
               <w:left w:val="single" w:sz="4" w:space="0" w:color="C0C0C0"/>
@@ -8707,8 +8909,8 @@
         </w:tc>
         <w:tc>
           <w:tcPr>
-            <w:tcW w:w="425" w:type="dxa"/>
-            <w:gridSpan w:val="2"/>
+            <w:tcW w:w="752" w:type="dxa"/>
+            <w:gridSpan w:val="3"/>
             <w:tcBorders>
               <w:top w:val="single" w:sz="4" w:space="0" w:color="000000"/>
               <w:left w:val="single" w:sz="4" w:space="0" w:color="C0C0C0"/>
@@ -8734,6 +8936,14 @@
                 <w:szCs w:val="20"/>
               </w:rPr>
               <w:t>1, 2, 3, 4</w:t>
+            </w:r>
+            <w:r>
+              <w:rPr>
+                <w:rFonts w:ascii="Arial" w:eastAsia="Arial" w:hAnsi="Arial" w:cs="Arial"/>
+                <w:sz w:val="20"/>
+                <w:szCs w:val="20"/>
+              </w:rPr>
+              <w:t>, q3</w:t>
             </w:r>
           </w:p>
         </w:tc>
@@ -8807,7 +9017,7 @@
         </w:tc>
         <w:tc>
           <w:tcPr>
-            <w:tcW w:w="1144" w:type="dxa"/>
+            <w:tcW w:w="1242" w:type="dxa"/>
             <w:gridSpan w:val="5"/>
             <w:tcBorders>
               <w:top w:val="single" w:sz="4" w:space="0" w:color="000000"/>
@@ -8839,7 +9049,7 @@
         </w:tc>
         <w:tc>
           <w:tcPr>
-            <w:tcW w:w="1275" w:type="dxa"/>
+            <w:tcW w:w="1177" w:type="dxa"/>
             <w:gridSpan w:val="2"/>
             <w:tcBorders>
               <w:top w:val="single" w:sz="4" w:space="0" w:color="000000"/>
@@ -8973,8 +9183,8 @@
         </w:tc>
         <w:tc>
           <w:tcPr>
-            <w:tcW w:w="1947" w:type="dxa"/>
-            <w:gridSpan w:val="5"/>
+            <w:tcW w:w="1620" w:type="dxa"/>
+            <w:gridSpan w:val="4"/>
             <w:tcBorders>
               <w:top w:val="single" w:sz="4" w:space="0" w:color="000000"/>
               <w:left w:val="single" w:sz="4" w:space="0" w:color="C0C0C0"/>
@@ -9005,8 +9215,8 @@
         </w:tc>
         <w:tc>
           <w:tcPr>
-            <w:tcW w:w="425" w:type="dxa"/>
-            <w:gridSpan w:val="2"/>
+            <w:tcW w:w="752" w:type="dxa"/>
+            <w:gridSpan w:val="3"/>
             <w:tcBorders>
               <w:top w:val="single" w:sz="4" w:space="0" w:color="000000"/>
               <w:left w:val="single" w:sz="4" w:space="0" w:color="C0C0C0"/>
@@ -9032,6 +9242,14 @@
                 <w:szCs w:val="20"/>
               </w:rPr>
               <w:t>1, 2, 3, 4</w:t>
+            </w:r>
+            <w:r>
+              <w:rPr>
+                <w:rFonts w:ascii="Arial" w:eastAsia="Arial" w:hAnsi="Arial" w:cs="Arial"/>
+                <w:sz w:val="20"/>
+                <w:szCs w:val="20"/>
+              </w:rPr>
+              <w:t>, q3</w:t>
             </w:r>
           </w:p>
         </w:tc>
@@ -9151,7 +9369,7 @@
         </w:tc>
         <w:tc>
           <w:tcPr>
-            <w:tcW w:w="1144" w:type="dxa"/>
+            <w:tcW w:w="1242" w:type="dxa"/>
             <w:gridSpan w:val="5"/>
             <w:tcBorders>
               <w:top w:val="single" w:sz="4" w:space="0" w:color="000000"/>
@@ -9183,7 +9401,7 @@
         </w:tc>
         <w:tc>
           <w:tcPr>
-            <w:tcW w:w="1275" w:type="dxa"/>
+            <w:tcW w:w="1177" w:type="dxa"/>
             <w:gridSpan w:val="2"/>
             <w:tcBorders>
               <w:top w:val="single" w:sz="4" w:space="0" w:color="000000"/>
@@ -9317,8 +9535,8 @@
         </w:tc>
         <w:tc>
           <w:tcPr>
-            <w:tcW w:w="1947" w:type="dxa"/>
-            <w:gridSpan w:val="5"/>
+            <w:tcW w:w="1620" w:type="dxa"/>
+            <w:gridSpan w:val="4"/>
             <w:tcBorders>
               <w:top w:val="single" w:sz="4" w:space="0" w:color="000000"/>
               <w:left w:val="single" w:sz="4" w:space="0" w:color="C0C0C0"/>
@@ -9348,8 +9566,8 @@
         </w:tc>
         <w:tc>
           <w:tcPr>
-            <w:tcW w:w="425" w:type="dxa"/>
-            <w:gridSpan w:val="2"/>
+            <w:tcW w:w="752" w:type="dxa"/>
+            <w:gridSpan w:val="3"/>
             <w:tcBorders>
               <w:top w:val="single" w:sz="4" w:space="0" w:color="000000"/>
               <w:left w:val="single" w:sz="4" w:space="0" w:color="C0C0C0"/>
@@ -9375,6 +9593,14 @@
                 <w:szCs w:val="20"/>
               </w:rPr>
               <w:t>1,2,3,4</w:t>
+            </w:r>
+            <w:r>
+              <w:rPr>
+                <w:rFonts w:ascii="Arial" w:eastAsia="Arial" w:hAnsi="Arial" w:cs="Arial"/>
+                <w:sz w:val="20"/>
+                <w:szCs w:val="20"/>
+              </w:rPr>
+              <w:t>, q3</w:t>
             </w:r>
           </w:p>
         </w:tc>
@@ -9422,7 +9648,7 @@
         </w:tc>
         <w:tc>
           <w:tcPr>
-            <w:tcW w:w="1144" w:type="dxa"/>
+            <w:tcW w:w="1242" w:type="dxa"/>
             <w:gridSpan w:val="5"/>
             <w:tcBorders>
               <w:top w:val="single" w:sz="4" w:space="0" w:color="000000"/>
@@ -9454,7 +9680,7 @@
         </w:tc>
         <w:tc>
           <w:tcPr>
-            <w:tcW w:w="1275" w:type="dxa"/>
+            <w:tcW w:w="1177" w:type="dxa"/>
             <w:gridSpan w:val="2"/>
             <w:tcBorders>
               <w:top w:val="single" w:sz="4" w:space="0" w:color="000000"/>
@@ -9553,6 +9779,7 @@
                 <w:sz w:val="18"/>
                 <w:szCs w:val="18"/>
               </w:rPr>
+              <w:lastRenderedPageBreak/>
               <w:t>*Process</w:t>
             </w:r>
           </w:p>
@@ -9739,7 +9966,6 @@
                 <w:sz w:val="18"/>
                 <w:szCs w:val="18"/>
               </w:rPr>
-              <w:lastRenderedPageBreak/>
               <w:t>*</w:t>
             </w:r>
             <w:r>

</xml_diff>